<commit_message>
Complete 3 subtask of 1 task. Complete Report
</commit_message>
<xml_diff>
--- a/Lab2/V4_Report.docx
+++ b/Lab2/V4_Report.docx
@@ -138,7 +138,7 @@
           <w:lang w:val="ru-RU"/>
         </w:rPr>
         <w:pict>
-          <v:shape id="_x0000_i1028" type="#_x0000_t75" style="width:483.75pt;height:393.75pt">
+          <v:shape id="_x0000_i1026" type="#_x0000_t75" style="width:483.75pt;height:393.75pt">
             <v:imagedata r:id="rId5" o:title="Задание1_2"/>
           </v:shape>
         </w:pict>
@@ -170,6 +170,18 @@
           <w:lang w:val="ru-RU"/>
         </w:rPr>
       </w:pPr>
+      <w:bookmarkStart w:id="0" w:name="_GoBack"/>
+      <w:bookmarkEnd w:id="0"/>
+      <w:r>
+        <w:rPr>
+          <w:lang w:val="ru-RU"/>
+        </w:rPr>
+        <w:pict>
+          <v:shape id="_x0000_i1039" type="#_x0000_t75" style="width:484.5pt;height:394.5pt">
+            <v:imagedata r:id="rId6" o:title="Задание1_3"/>
+          </v:shape>
+        </w:pict>
+      </w:r>
     </w:p>
     <w:p>
       <w:pPr>
@@ -273,8 +285,8 @@
           <w:lang w:val="ru-RU"/>
         </w:rPr>
         <w:pict>
-          <v:shape id="_x0000_i1029" type="#_x0000_t75" style="width:483.75pt;height:394.5pt">
-            <v:imagedata r:id="rId6" o:title="Задание2_a_1"/>
+          <v:shape id="_x0000_i1027" type="#_x0000_t75" style="width:483.75pt;height:394.5pt">
+            <v:imagedata r:id="rId7" o:title="Задание2_a_1"/>
           </v:shape>
         </w:pict>
       </w:r>
@@ -297,8 +309,8 @@
         </w:rPr>
         <w:lastRenderedPageBreak/>
         <w:pict>
-          <v:shape id="_x0000_i1030" type="#_x0000_t75" style="width:483.75pt;height:395.25pt">
-            <v:imagedata r:id="rId7" o:title="Задание2_a_2"/>
+          <v:shape id="_x0000_i1028" type="#_x0000_t75" style="width:483.75pt;height:395.25pt">
+            <v:imagedata r:id="rId8" o:title="Задание2_a_2"/>
           </v:shape>
         </w:pict>
       </w:r>
@@ -317,8 +329,8 @@
         </w:rPr>
         <w:lastRenderedPageBreak/>
         <w:pict>
-          <v:shape id="_x0000_i1031" type="#_x0000_t75" style="width:483.75pt;height:394.5pt">
-            <v:imagedata r:id="rId8" o:title="Задание2_a_3"/>
+          <v:shape id="_x0000_i1029" type="#_x0000_t75" style="width:483.75pt;height:394.5pt">
+            <v:imagedata r:id="rId9" o:title="Задание2_a_3"/>
           </v:shape>
         </w:pict>
       </w:r>
@@ -329,8 +341,6 @@
           <w:lang w:val="ru-RU"/>
         </w:rPr>
       </w:pPr>
-      <w:bookmarkStart w:id="0" w:name="_GoBack"/>
-      <w:bookmarkEnd w:id="0"/>
       <w:r>
         <w:rPr>
           <w:lang w:val="ru-RU"/>
@@ -405,8 +415,8 @@
     <w:p>
       <w:r>
         <w:pict>
-          <v:shape id="_x0000_i1032" type="#_x0000_t75" style="width:483.75pt;height:394.5pt">
-            <v:imagedata r:id="rId9" o:title="Задание2_b_1"/>
+          <v:shape id="_x0000_i1030" type="#_x0000_t75" style="width:483.75pt;height:394.5pt">
+            <v:imagedata r:id="rId10" o:title="Задание2_b_1"/>
           </v:shape>
         </w:pict>
       </w:r>
@@ -498,8 +508,8 @@
           <w:lang w:val="ru-RU"/>
         </w:rPr>
         <w:pict>
-          <v:shape id="_x0000_i1033" type="#_x0000_t75" style="width:483.75pt;height:393.75pt">
-            <v:imagedata r:id="rId10" o:title="Задание2_c_1"/>
+          <v:shape id="_x0000_i1031" type="#_x0000_t75" style="width:483.75pt;height:393.75pt">
+            <v:imagedata r:id="rId11" o:title="Задание2_c_1"/>
           </v:shape>
         </w:pict>
       </w:r>
@@ -600,8 +610,8 @@
           <w:lang w:val="ru-RU"/>
         </w:rPr>
         <w:pict>
-          <v:shape id="_x0000_i1034" type="#_x0000_t75" style="width:484.5pt;height:395.25pt">
-            <v:imagedata r:id="rId11" o:title="Задание2_d_1"/>
+          <v:shape id="_x0000_i1032" type="#_x0000_t75" style="width:484.5pt;height:395.25pt">
+            <v:imagedata r:id="rId12" o:title="Задание2_d_1"/>
           </v:shape>
         </w:pict>
       </w:r>
@@ -657,8 +667,8 @@
     <w:p>
       <w:r>
         <w:pict>
-          <v:shape id="_x0000_i1035" type="#_x0000_t75" style="width:483.75pt;height:393.75pt">
-            <v:imagedata r:id="rId12" o:title="Задание2_e_1"/>
+          <v:shape id="_x0000_i1033" type="#_x0000_t75" style="width:483.75pt;height:393.75pt">
+            <v:imagedata r:id="rId13" o:title="Задание2_e_1"/>
           </v:shape>
         </w:pict>
       </w:r>
@@ -678,8 +688,8 @@
         </w:rPr>
         <w:lastRenderedPageBreak/>
         <w:pict>
-          <v:shape id="_x0000_i1036" type="#_x0000_t75" style="width:483.75pt;height:395.25pt">
-            <v:imagedata r:id="rId13" o:title="Задание2_e_2"/>
+          <v:shape id="_x0000_i1034" type="#_x0000_t75" style="width:483.75pt;height:395.25pt">
+            <v:imagedata r:id="rId14" o:title="Задание2_e_2"/>
           </v:shape>
         </w:pict>
       </w:r>
@@ -760,8 +770,8 @@
           <w:lang w:val="ru-RU"/>
         </w:rPr>
         <w:pict>
-          <v:shape id="_x0000_i1037" type="#_x0000_t75" style="width:483.75pt;height:393.75pt">
-            <v:imagedata r:id="rId14" o:title="Задание2_f_1"/>
+          <v:shape id="_x0000_i1035" type="#_x0000_t75" style="width:483.75pt;height:393.75pt">
+            <v:imagedata r:id="rId15" o:title="Задание2_f_1"/>
           </v:shape>
         </w:pict>
       </w:r>
@@ -784,8 +794,8 @@
         </w:rPr>
         <w:lastRenderedPageBreak/>
         <w:pict>
-          <v:shape id="_x0000_i1038" type="#_x0000_t75" style="width:484.5pt;height:395.25pt">
-            <v:imagedata r:id="rId15" o:title="Задание2_f_2"/>
+          <v:shape id="_x0000_i1036" type="#_x0000_t75" style="width:484.5pt;height:395.25pt">
+            <v:imagedata r:id="rId16" o:title="Задание2_f_2"/>
           </v:shape>
         </w:pict>
       </w:r>

</xml_diff>